<commit_message>
ajout de la user story 28 : affichage des détails d'un évènement
</commit_message>
<xml_diff>
--- a/page_de_calendrier/PageDeCalendrierUserStories.docx
+++ b/page_de_calendrier/PageDeCalendrierUserStories.docx
@@ -692,14 +692,7 @@
                 <w:b/>
                 <w:bCs/>
               </w:rPr>
-              <w:t xml:space="preserve">Afficher les éléments de la </w:t>
-            </w:r>
-            <w:r>
-              <w:rPr>
-                <w:b/>
-                <w:bCs/>
-              </w:rPr>
-              <w:t>semaine</w:t>
+              <w:t>Afficher les éléments de la semaine</w:t>
             </w:r>
           </w:p>
         </w:tc>
@@ -832,14 +825,7 @@
                 <w:i/>
                 <w:iCs/>
               </w:rPr>
-              <w:t xml:space="preserve">pouvoir afficher les éléments de la </w:t>
-            </w:r>
-            <w:r>
-              <w:rPr>
-                <w:i/>
-                <w:iCs/>
-              </w:rPr>
-              <w:t>semaine</w:t>
+              <w:t>pouvoir afficher les éléments de la semaine</w:t>
             </w:r>
           </w:p>
           <w:p>
@@ -856,14 +842,7 @@
                 <w:i/>
                 <w:iCs/>
               </w:rPr>
-              <w:t>plannifie</w:t>
-            </w:r>
-            <w:r>
-              <w:rPr>
-                <w:i/>
-                <w:iCs/>
-              </w:rPr>
-              <w:t>r</w:t>
+              <w:t>plannifier</w:t>
             </w:r>
             <w:proofErr w:type="spellEnd"/>
             <w:r>
@@ -871,14 +850,7 @@
                 <w:i/>
                 <w:iCs/>
               </w:rPr>
-              <w:t xml:space="preserve"> pour la </w:t>
-            </w:r>
-            <w:r>
-              <w:rPr>
-                <w:i/>
-                <w:iCs/>
-              </w:rPr>
-              <w:t>semaine</w:t>
+              <w:t xml:space="preserve"> pour la semaine</w:t>
             </w:r>
           </w:p>
         </w:tc>
@@ -953,35 +925,7 @@
                 <w:i/>
                 <w:iCs/>
               </w:rPr>
-              <w:t xml:space="preserve"> je clique sur le </w:t>
-            </w:r>
-            <w:r>
-              <w:rPr>
-                <w:i/>
-                <w:iCs/>
-              </w:rPr>
-              <w:t xml:space="preserve">bouton </w:t>
-            </w:r>
-            <w:r>
-              <w:rPr>
-                <w:i/>
-                <w:iCs/>
-              </w:rPr>
-              <w:t>‘</w:t>
-            </w:r>
-            <w:r>
-              <w:rPr>
-                <w:i/>
-                <w:iCs/>
-              </w:rPr>
-              <w:t>semaine</w:t>
-            </w:r>
-            <w:r>
-              <w:rPr>
-                <w:i/>
-                <w:iCs/>
-              </w:rPr>
-              <w:t>’</w:t>
+              <w:t xml:space="preserve"> je clique sur le bouton ‘semaine’</w:t>
             </w:r>
           </w:p>
           <w:p>
@@ -1003,14 +947,7 @@
                 <w:i/>
                 <w:iCs/>
               </w:rPr>
-              <w:t>l’affichage central de la page de calendrier correspond à une</w:t>
-            </w:r>
-            <w:r>
-              <w:rPr>
-                <w:i/>
-                <w:iCs/>
-              </w:rPr>
-              <w:t xml:space="preserve"> seule semaine</w:t>
+              <w:t>l’affichage central de la page de calendrier correspond à une seule semaine</w:t>
             </w:r>
           </w:p>
           <w:p>
@@ -1034,14 +971,7 @@
                 <w:i/>
                 <w:iCs/>
               </w:rPr>
-              <w:t xml:space="preserve">je suis sur la page de calendrier en affichage </w:t>
-            </w:r>
-            <w:r>
-              <w:rPr>
-                <w:i/>
-                <w:iCs/>
-              </w:rPr>
-              <w:t>semaine</w:t>
+              <w:t>je suis sur la page de calendrier en affichage semaine</w:t>
             </w:r>
           </w:p>
           <w:p>
@@ -1079,35 +1009,7 @@
                 <w:i/>
                 <w:iCs/>
               </w:rPr>
-              <w:t>je bascule sur la</w:t>
-            </w:r>
-            <w:r>
-              <w:rPr>
-                <w:i/>
-                <w:iCs/>
-              </w:rPr>
-              <w:t xml:space="preserve"> semaine </w:t>
-            </w:r>
-            <w:r>
-              <w:rPr>
-                <w:i/>
-                <w:iCs/>
-              </w:rPr>
-              <w:t xml:space="preserve">précédente/ </w:t>
-            </w:r>
-            <w:r>
-              <w:rPr>
-                <w:i/>
-                <w:iCs/>
-              </w:rPr>
-              <w:t>la semaine</w:t>
-            </w:r>
-            <w:r>
-              <w:rPr>
-                <w:i/>
-                <w:iCs/>
-              </w:rPr>
-              <w:t xml:space="preserve"> suivante</w:t>
+              <w:t>je bascule sur la semaine précédente/ la semaine suivante</w:t>
             </w:r>
           </w:p>
           <w:p>
@@ -1131,14 +1033,7 @@
                 <w:i/>
                 <w:iCs/>
               </w:rPr>
-              <w:t xml:space="preserve">je suis sur la page de calendrier en affichage </w:t>
-            </w:r>
-            <w:r>
-              <w:rPr>
-                <w:i/>
-                <w:iCs/>
-              </w:rPr>
-              <w:t>semaine</w:t>
+              <w:t>je suis sur la page de calendrier en affichage semaine</w:t>
             </w:r>
           </w:p>
           <w:p>
@@ -1170,14 +1065,7 @@
                 <w:i/>
                 <w:iCs/>
               </w:rPr>
-              <w:t xml:space="preserve">je bascule sur l’affichage de </w:t>
-            </w:r>
-            <w:r>
-              <w:rPr>
-                <w:i/>
-                <w:iCs/>
-              </w:rPr>
-              <w:t>la semaine comprenant cette journée</w:t>
+              <w:t>je bascule sur l’affichage de la semaine comprenant cette journée</w:t>
             </w:r>
           </w:p>
         </w:tc>
@@ -1314,14 +1202,7 @@
                 <w:b/>
                 <w:bCs/>
               </w:rPr>
-              <w:t xml:space="preserve">Afficher les éléments </w:t>
-            </w:r>
-            <w:r>
-              <w:rPr>
-                <w:b/>
-                <w:bCs/>
-              </w:rPr>
-              <w:t>du mois</w:t>
+              <w:t>Afficher les éléments du mois</w:t>
             </w:r>
           </w:p>
           <w:p/>
@@ -1455,14 +1336,7 @@
                 <w:i/>
                 <w:iCs/>
               </w:rPr>
-              <w:t>pouvoir afficher les éléments d</w:t>
-            </w:r>
-            <w:r>
-              <w:rPr>
-                <w:i/>
-                <w:iCs/>
-              </w:rPr>
-              <w:t>’un mois</w:t>
+              <w:t>pouvoir afficher les éléments d’un mois</w:t>
             </w:r>
           </w:p>
           <w:p>
@@ -1553,14 +1427,7 @@
                 <w:i/>
                 <w:iCs/>
               </w:rPr>
-              <w:t xml:space="preserve"> je clique sur le ‘</w:t>
-            </w:r>
-            <w:r>
-              <w:rPr>
-                <w:i/>
-                <w:iCs/>
-              </w:rPr>
-              <w:t>mois’</w:t>
+              <w:t xml:space="preserve"> je clique sur le ‘mois’</w:t>
             </w:r>
           </w:p>
           <w:p>
@@ -1582,14 +1449,7 @@
                 <w:i/>
                 <w:iCs/>
               </w:rPr>
-              <w:t xml:space="preserve">l’affichage central de la page de calendrier correspond à </w:t>
-            </w:r>
-            <w:r>
-              <w:rPr>
-                <w:i/>
-                <w:iCs/>
-              </w:rPr>
-              <w:t>un mois</w:t>
+              <w:t>l’affichage central de la page de calendrier correspond à un mois</w:t>
             </w:r>
           </w:p>
           <w:p>
@@ -1613,21 +1473,7 @@
                 <w:i/>
                 <w:iCs/>
               </w:rPr>
-              <w:t>je suis sur la page d</w:t>
-            </w:r>
-            <w:r>
-              <w:rPr>
-                <w:i/>
-                <w:iCs/>
-              </w:rPr>
-              <w:t>e calendrier en affichage mois</w:t>
-            </w:r>
-            <w:r>
-              <w:rPr>
-                <w:i/>
-                <w:iCs/>
-              </w:rPr>
-              <w:t xml:space="preserve"> </w:t>
+              <w:t xml:space="preserve">je suis sur la page de calendrier en affichage mois </w:t>
             </w:r>
           </w:p>
           <w:p>
@@ -1665,35 +1511,7 @@
                 <w:i/>
                 <w:iCs/>
               </w:rPr>
-              <w:t xml:space="preserve">je bascule sur </w:t>
-            </w:r>
-            <w:r>
-              <w:rPr>
-                <w:i/>
-                <w:iCs/>
-              </w:rPr>
-              <w:t>le mois</w:t>
-            </w:r>
-            <w:r>
-              <w:rPr>
-                <w:i/>
-                <w:iCs/>
-              </w:rPr>
-              <w:t xml:space="preserve"> précédente/ </w:t>
-            </w:r>
-            <w:r>
-              <w:rPr>
-                <w:i/>
-                <w:iCs/>
-              </w:rPr>
-              <w:t>le mois</w:t>
-            </w:r>
-            <w:r>
-              <w:rPr>
-                <w:i/>
-                <w:iCs/>
-              </w:rPr>
-              <w:t xml:space="preserve"> suivant</w:t>
+              <w:t>je bascule sur le mois précédente/ le mois suivant</w:t>
             </w:r>
           </w:p>
           <w:p>
@@ -1756,14 +1574,7 @@
                 <w:i/>
                 <w:iCs/>
               </w:rPr>
-              <w:t>je bascule sur l’affichage d</w:t>
-            </w:r>
-            <w:r>
-              <w:rPr>
-                <w:i/>
-                <w:iCs/>
-              </w:rPr>
-              <w:t>u mois comprenant cette journée</w:t>
+              <w:t>je bascule sur l’affichage du mois comprenant cette journée</w:t>
             </w:r>
           </w:p>
         </w:tc>
@@ -2283,14 +2094,7 @@
                 <w:i/>
                 <w:iCs/>
               </w:rPr>
-              <w:t>je visualise la semaine</w:t>
-            </w:r>
-            <w:r>
-              <w:rPr>
-                <w:i/>
-                <w:iCs/>
-              </w:rPr>
-              <w:t xml:space="preserve"> en cours actuellement, </w:t>
+              <w:t xml:space="preserve">je visualise la semaine en cours actuellement, </w:t>
             </w:r>
           </w:p>
           <w:p>
@@ -2365,21 +2169,7 @@
                 <w:i/>
                 <w:iCs/>
               </w:rPr>
-              <w:t xml:space="preserve">je visualise </w:t>
-            </w:r>
-            <w:r>
-              <w:rPr>
-                <w:i/>
-                <w:iCs/>
-              </w:rPr>
-              <w:t>le jour</w:t>
-            </w:r>
-            <w:r>
-              <w:rPr>
-                <w:i/>
-                <w:iCs/>
-              </w:rPr>
-              <w:t xml:space="preserve"> en cours actuellement, </w:t>
+              <w:t xml:space="preserve">je visualise le jour en cours actuellement, </w:t>
             </w:r>
           </w:p>
           <w:p>
@@ -2674,14 +2464,7 @@
                 <w:i/>
                 <w:iCs/>
               </w:rPr>
-              <w:t xml:space="preserve">pouvoir </w:t>
-            </w:r>
-            <w:r>
-              <w:rPr>
-                <w:i/>
-                <w:iCs/>
-              </w:rPr>
-              <w:t>créer des évènements/</w:t>
+              <w:t>pouvoir créer des évènements/</w:t>
             </w:r>
             <w:r>
               <w:rPr>
@@ -2868,21 +2651,7 @@
                 <w:i/>
                 <w:iCs/>
               </w:rPr>
-              <w:t xml:space="preserve">je </w:t>
-            </w:r>
-            <w:r>
-              <w:rPr>
-                <w:i/>
-                <w:iCs/>
-              </w:rPr>
-              <w:t>clique sur le bouton ‘+’ du calendrier</w:t>
-            </w:r>
-            <w:r>
-              <w:rPr>
-                <w:i/>
-                <w:iCs/>
-              </w:rPr>
-              <w:t xml:space="preserve"> </w:t>
+              <w:t xml:space="preserve">je clique sur le bouton ‘+’ du calendrier </w:t>
             </w:r>
           </w:p>
           <w:p>
@@ -2936,14 +2705,7 @@
                 <w:i/>
                 <w:iCs/>
               </w:rPr>
-              <w:t xml:space="preserve">je suis sur la </w:t>
-            </w:r>
-            <w:r>
-              <w:rPr>
-                <w:i/>
-                <w:iCs/>
-              </w:rPr>
-              <w:t>fenêtre de création d’évènement de calendrier</w:t>
+              <w:t>je suis sur la fenêtre de création d’évènement de calendrier</w:t>
             </w:r>
           </w:p>
           <w:p>
@@ -2965,21 +2727,7 @@
                 <w:i/>
                 <w:iCs/>
               </w:rPr>
-              <w:t xml:space="preserve">je </w:t>
-            </w:r>
-            <w:r>
-              <w:rPr>
-                <w:i/>
-                <w:iCs/>
-              </w:rPr>
-              <w:t>veux créer un nouvel évènement/rendez vous</w:t>
-            </w:r>
-            <w:r>
-              <w:rPr>
-                <w:i/>
-                <w:iCs/>
-              </w:rPr>
-              <w:t xml:space="preserve"> </w:t>
+              <w:t xml:space="preserve">je veux créer un nouvel évènement/rendez vous </w:t>
             </w:r>
           </w:p>
           <w:p>
@@ -3039,14 +2787,7 @@
                 <w:i/>
                 <w:iCs/>
               </w:rPr>
-              <w:t>je suis sur la</w:t>
-            </w:r>
-            <w:r>
-              <w:rPr>
-                <w:i/>
-                <w:iCs/>
-              </w:rPr>
-              <w:t xml:space="preserve"> fenêtre de création d’évènement de calendrier</w:t>
+              <w:t>je suis sur la fenêtre de création d’évènement de calendrier</w:t>
             </w:r>
           </w:p>
           <w:p>
@@ -3068,21 +2809,7 @@
                 <w:i/>
                 <w:iCs/>
               </w:rPr>
-              <w:t xml:space="preserve">je </w:t>
-            </w:r>
-            <w:r>
-              <w:rPr>
-                <w:i/>
-                <w:iCs/>
-              </w:rPr>
-              <w:t>clique sur le bouton ‘enregistrer’</w:t>
-            </w:r>
-            <w:r>
-              <w:rPr>
-                <w:i/>
-                <w:iCs/>
-              </w:rPr>
-              <w:t xml:space="preserve"> </w:t>
+              <w:t xml:space="preserve">je clique sur le bouton ‘enregistrer’ </w:t>
             </w:r>
           </w:p>
           <w:p>
@@ -3250,14 +2977,7 @@
                 <w:b/>
                 <w:bCs/>
               </w:rPr>
-              <w:t xml:space="preserve">Créer </w:t>
-            </w:r>
-            <w:r>
-              <w:rPr>
-                <w:b/>
-                <w:bCs/>
-              </w:rPr>
-              <w:t>des rendez-vous/évènement pour un élève</w:t>
+              <w:t>Créer des rendez-vous/évènement pour un élève</w:t>
             </w:r>
           </w:p>
           <w:p/>
@@ -3391,14 +3111,7 @@
                 <w:i/>
                 <w:iCs/>
               </w:rPr>
-              <w:t xml:space="preserve">pouvoir créer des évènements/rendez-vous pour </w:t>
-            </w:r>
-            <w:r>
-              <w:rPr>
-                <w:i/>
-                <w:iCs/>
-              </w:rPr>
-              <w:t>mon élève</w:t>
+              <w:t>pouvoir créer des évènements/rendez-vous pour mon élève</w:t>
             </w:r>
           </w:p>
           <w:p>
@@ -3414,14 +3127,7 @@
                 <w:i/>
                 <w:iCs/>
               </w:rPr>
-              <w:t xml:space="preserve">gérer </w:t>
-            </w:r>
-            <w:r>
-              <w:rPr>
-                <w:i/>
-                <w:iCs/>
-              </w:rPr>
-              <w:t>son emploi du temps et de fixer des rendez-vous de mentorat avec lui</w:t>
+              <w:t>gérer son emploi du temps et de fixer des rendez-vous de mentorat avec lui</w:t>
             </w:r>
           </w:p>
         </w:tc>
@@ -3476,14 +3182,7 @@
                 <w:i/>
                 <w:iCs/>
               </w:rPr>
-              <w:t xml:space="preserve">je suis un </w:t>
-            </w:r>
-            <w:r>
-              <w:rPr>
-                <w:i/>
-                <w:iCs/>
-              </w:rPr>
-              <w:t>tuteur bénévole</w:t>
+              <w:t>je suis un tuteur bénévole</w:t>
             </w:r>
           </w:p>
           <w:p>
@@ -3568,14 +3267,7 @@
                 <w:i/>
                 <w:iCs/>
               </w:rPr>
-              <w:t xml:space="preserve">je clique </w:t>
-            </w:r>
-            <w:r>
-              <w:rPr>
-                <w:i/>
-                <w:iCs/>
-              </w:rPr>
-              <w:t>sur le calendrier d’un de mes élèves</w:t>
+              <w:t>je clique sur le calendrier d’un de mes élèves</w:t>
             </w:r>
           </w:p>
           <w:p>
@@ -3622,21 +3314,7 @@
                 <w:i/>
                 <w:iCs/>
               </w:rPr>
-              <w:t>je suis sur la page de calendrier</w:t>
-            </w:r>
-            <w:r>
-              <w:rPr>
-                <w:i/>
-                <w:iCs/>
-              </w:rPr>
-              <w:t xml:space="preserve"> de mon élève</w:t>
-            </w:r>
-            <w:r>
-              <w:rPr>
-                <w:i/>
-                <w:iCs/>
-              </w:rPr>
-              <w:t xml:space="preserve"> </w:t>
+              <w:t xml:space="preserve">je suis sur la page de calendrier de mon élève </w:t>
             </w:r>
           </w:p>
           <w:p>
@@ -3746,21 +3424,7 @@
                 <w:i/>
                 <w:iCs/>
               </w:rPr>
-              <w:t xml:space="preserve">j’ai la possibilité d’ajouter un titre, une date de début, une date de fin, une heure de début, une heure de fin, une description, un lieu, </w:t>
-            </w:r>
-            <w:r>
-              <w:rPr>
-                <w:i/>
-                <w:iCs/>
-              </w:rPr>
-              <w:t>la disponibilité occupée pour mon élève.</w:t>
-            </w:r>
-            <w:r>
-              <w:rPr>
-                <w:i/>
-                <w:iCs/>
-              </w:rPr>
-              <w:t xml:space="preserve"> </w:t>
+              <w:t xml:space="preserve">j’ai la possibilité d’ajouter un titre, une date de début, une date de fin, une heure de début, une heure de fin, une description, un lieu, la disponibilité occupée pour mon élève. </w:t>
             </w:r>
           </w:p>
           <w:p>
@@ -3835,14 +3499,7 @@
                 <w:i/>
                 <w:iCs/>
               </w:rPr>
-              <w:t xml:space="preserve">l’élément s’ajoute dans </w:t>
-            </w:r>
-            <w:r>
-              <w:rPr>
-                <w:i/>
-                <w:iCs/>
-              </w:rPr>
-              <w:t>le calendrier de mon élève, dans le mien avec une couleur pour l’élève, une notification est envoyée par mail à l’élève, et l’élément s’ajoute sur mon tableau de bord et celui de l’élève.</w:t>
+              <w:t>l’élément s’ajoute dans le calendrier de mon élève, dans le mien avec une couleur pour l’élève, une notification est envoyée par mail à l’élève, et l’élément s’ajoute sur mon tableau de bord et celui de l’élève.</w:t>
             </w:r>
           </w:p>
           <w:p/>
@@ -3922,14 +3579,7 @@
                 <w:i/>
                 <w:iCs/>
               </w:rPr>
-              <w:t>2</w:t>
-            </w:r>
-            <w:r>
-              <w:rPr>
-                <w:i/>
-                <w:iCs/>
-              </w:rPr>
-              <w:t>6</w:t>
+              <w:t>26</w:t>
             </w:r>
           </w:p>
         </w:tc>
@@ -3983,14 +3633,7 @@
                 <w:b/>
                 <w:bCs/>
               </w:rPr>
-              <w:t>Supprimer</w:t>
-            </w:r>
-            <w:r>
-              <w:rPr>
-                <w:b/>
-                <w:bCs/>
-              </w:rPr>
-              <w:t xml:space="preserve"> mes rendez-vous et évènements pour moi-même</w:t>
+              <w:t>Supprimer mes rendez-vous et évènements pour moi-même</w:t>
             </w:r>
           </w:p>
           <w:p/>
@@ -4124,21 +3767,7 @@
                 <w:i/>
                 <w:iCs/>
               </w:rPr>
-              <w:t xml:space="preserve">pouvoir </w:t>
-            </w:r>
-            <w:r>
-              <w:rPr>
-                <w:i/>
-                <w:iCs/>
-              </w:rPr>
-              <w:t xml:space="preserve">supprimer </w:t>
-            </w:r>
-            <w:r>
-              <w:rPr>
-                <w:i/>
-                <w:iCs/>
-              </w:rPr>
-              <w:t>des évènements/rendez-vous pour moi-même</w:t>
+              <w:t>pouvoir supprimer des évènements/rendez-vous pour moi-même</w:t>
             </w:r>
           </w:p>
           <w:p>
@@ -4297,14 +3926,7 @@
                 <w:i/>
                 <w:iCs/>
               </w:rPr>
-              <w:t xml:space="preserve">je clique </w:t>
-            </w:r>
-            <w:r>
-              <w:rPr>
-                <w:i/>
-                <w:iCs/>
-              </w:rPr>
-              <w:t>sur un élément que je veux supprimer</w:t>
+              <w:t>je clique sur un élément que je veux supprimer</w:t>
             </w:r>
           </w:p>
           <w:p>
@@ -4344,14 +3966,7 @@
                 <w:i/>
                 <w:iCs/>
               </w:rPr>
-              <w:t xml:space="preserve">je suis sur la </w:t>
-            </w:r>
-            <w:r>
-              <w:rPr>
-                <w:i/>
-                <w:iCs/>
-              </w:rPr>
-              <w:t>fenêtre de mon élément à supprimer</w:t>
+              <w:t>je suis sur la fenêtre de mon élément à supprimer</w:t>
             </w:r>
           </w:p>
           <w:p>
@@ -4373,21 +3988,7 @@
                 <w:i/>
                 <w:iCs/>
               </w:rPr>
-              <w:t xml:space="preserve">je </w:t>
-            </w:r>
-            <w:r>
-              <w:rPr>
-                <w:i/>
-                <w:iCs/>
-              </w:rPr>
-              <w:t>clique sur la ‘x’</w:t>
-            </w:r>
-            <w:r>
-              <w:rPr>
-                <w:i/>
-                <w:iCs/>
-              </w:rPr>
-              <w:t xml:space="preserve"> </w:t>
+              <w:t xml:space="preserve">je clique sur la ‘x’ </w:t>
             </w:r>
           </w:p>
           <w:p>
@@ -4423,14 +4024,7 @@
                 <w:i/>
                 <w:iCs/>
               </w:rPr>
-              <w:t xml:space="preserve"> me demande si je suis sûr de vouloir supprimer l’élément</w:t>
-            </w:r>
-            <w:r>
-              <w:rPr>
-                <w:i/>
-                <w:iCs/>
-              </w:rPr>
-              <w:t xml:space="preserve"> </w:t>
+              <w:t xml:space="preserve"> me demande si je suis sûr de vouloir supprimer l’élément </w:t>
             </w:r>
           </w:p>
           <w:p>
@@ -4461,14 +4055,7 @@
                 <w:i/>
                 <w:iCs/>
               </w:rPr>
-              <w:t xml:space="preserve">je suis sur la fenêtre </w:t>
-            </w:r>
-            <w:r>
-              <w:rPr>
-                <w:i/>
-                <w:iCs/>
-              </w:rPr>
-              <w:t>pop-up de suppression</w:t>
+              <w:t>je suis sur la fenêtre pop-up de suppression</w:t>
             </w:r>
           </w:p>
           <w:p>
@@ -4490,21 +4077,7 @@
                 <w:i/>
                 <w:iCs/>
               </w:rPr>
-              <w:t>je clique sur le bouton ‘</w:t>
-            </w:r>
-            <w:r>
-              <w:rPr>
-                <w:i/>
-                <w:iCs/>
-              </w:rPr>
-              <w:t>oui</w:t>
-            </w:r>
-            <w:r>
-              <w:rPr>
-                <w:i/>
-                <w:iCs/>
-              </w:rPr>
-              <w:t xml:space="preserve">’ </w:t>
+              <w:t xml:space="preserve">je clique sur le bouton ‘oui’ </w:t>
             </w:r>
           </w:p>
           <w:p>
@@ -4526,14 +4099,7 @@
                 <w:i/>
                 <w:iCs/>
               </w:rPr>
-              <w:t xml:space="preserve">l’élément </w:t>
-            </w:r>
-            <w:r>
-              <w:rPr>
-                <w:i/>
-                <w:iCs/>
-              </w:rPr>
-              <w:t>disparait de mon calendrier, et l’affichage du tableau de bord se met à jour en conséquence.</w:t>
+              <w:t>l’élément disparait de mon calendrier, et l’affichage du tableau de bord se met à jour en conséquence.</w:t>
             </w:r>
           </w:p>
           <w:p/>
@@ -4671,14 +4237,7 @@
                 <w:b/>
                 <w:bCs/>
               </w:rPr>
-              <w:t>Supprimer</w:t>
-            </w:r>
-            <w:r>
-              <w:rPr>
-                <w:b/>
-                <w:bCs/>
-              </w:rPr>
-              <w:t xml:space="preserve"> des rendez-vous/évènement pour un élève</w:t>
+              <w:t>Supprimer des rendez-vous/évènement pour un élève</w:t>
             </w:r>
           </w:p>
           <w:p/>
@@ -4991,12 +4550,694 @@
               </w:rPr>
               <w:t>je clique sur le calendrier d’un de mes élèves</w:t>
             </w:r>
+          </w:p>
+          <w:p>
+            <w:pPr>
+              <w:spacing w:after="0"/>
+              <w:rPr>
+                <w:i/>
+                <w:iCs/>
+              </w:rPr>
+            </w:pPr>
+            <w:r>
+              <w:rPr>
+                <w:b/>
+                <w:bCs/>
+              </w:rPr>
+              <w:t xml:space="preserve">          Alors, </w:t>
+            </w:r>
+            <w:r>
+              <w:rPr>
+                <w:i/>
+                <w:iCs/>
+              </w:rPr>
+              <w:t>son calendrier s’affiche et je vois ses disponibilités</w:t>
+            </w:r>
+          </w:p>
+          <w:p>
+            <w:pPr>
+              <w:rPr>
+                <w:i/>
+                <w:iCs/>
+              </w:rPr>
+            </w:pPr>
+          </w:p>
+          <w:p>
+            <w:r>
+              <w:rPr>
+                <w:b/>
+                <w:bCs/>
+              </w:rPr>
+              <w:t xml:space="preserve">         Étant donné que, </w:t>
+            </w:r>
+            <w:r>
+              <w:rPr>
+                <w:i/>
+                <w:iCs/>
+              </w:rPr>
+              <w:t xml:space="preserve">je suis sur la page de calendrier de mon élève </w:t>
+            </w:r>
+          </w:p>
+          <w:p>
+            <w:pPr>
+              <w:rPr>
+                <w:i/>
+                <w:iCs/>
+              </w:rPr>
+            </w:pPr>
+            <w:r>
+              <w:rPr>
+                <w:b/>
+                <w:bCs/>
+              </w:rPr>
+              <w:t xml:space="preserve">         Lorsque, </w:t>
+            </w:r>
+            <w:r>
+              <w:rPr>
+                <w:i/>
+                <w:iCs/>
+              </w:rPr>
+              <w:t>je clique sur l</w:t>
+            </w:r>
+            <w:r>
+              <w:rPr>
+                <w:i/>
+                <w:iCs/>
+              </w:rPr>
+              <w:t xml:space="preserve">’évènement que je veux supprimer (je ne peux supprimer que les éléments que je lui ai </w:t>
+            </w:r>
+            <w:proofErr w:type="gramStart"/>
+            <w:r>
+              <w:rPr>
+                <w:i/>
+                <w:iCs/>
+              </w:rPr>
+              <w:t>créé</w:t>
+            </w:r>
+            <w:proofErr w:type="gramEnd"/>
+            <w:r>
+              <w:rPr>
+                <w:i/>
+                <w:iCs/>
+              </w:rPr>
+              <w:t>)</w:t>
+            </w:r>
+          </w:p>
+          <w:p>
+            <w:pPr>
+              <w:spacing w:after="0"/>
+            </w:pPr>
+            <w:r>
+              <w:rPr>
+                <w:b/>
+                <w:bCs/>
+              </w:rPr>
+              <w:t xml:space="preserve">          Alors, </w:t>
+            </w:r>
+            <w:r>
+              <w:rPr>
+                <w:i/>
+                <w:iCs/>
+              </w:rPr>
+              <w:t>si c’est un élément que j’ai créé pour mon élève, je peux le supprimer en cliquant sur ‘x’.</w:t>
+            </w:r>
+          </w:p>
+          <w:p>
+            <w:pPr>
+              <w:rPr>
+                <w:i/>
+                <w:iCs/>
+              </w:rPr>
+            </w:pPr>
+          </w:p>
+          <w:p>
+            <w:r>
+              <w:rPr>
+                <w:b/>
+                <w:bCs/>
+              </w:rPr>
+              <w:t xml:space="preserve">         Étant donné que, </w:t>
+            </w:r>
+            <w:r>
+              <w:rPr>
+                <w:i/>
+                <w:iCs/>
+              </w:rPr>
+              <w:t>je suis sur la fenêtre de mon élément à supprimer</w:t>
+            </w:r>
+          </w:p>
+          <w:p>
+            <w:pPr>
+              <w:rPr>
+                <w:i/>
+                <w:iCs/>
+              </w:rPr>
+            </w:pPr>
+            <w:r>
+              <w:rPr>
+                <w:b/>
+                <w:bCs/>
+              </w:rPr>
+              <w:t xml:space="preserve">         Lorsque, </w:t>
+            </w:r>
+            <w:r>
+              <w:rPr>
+                <w:i/>
+                <w:iCs/>
+              </w:rPr>
+              <w:t xml:space="preserve">je clique sur la ‘x’ </w:t>
+            </w:r>
+          </w:p>
+          <w:p>
+            <w:pPr>
+              <w:spacing w:after="0"/>
+              <w:rPr>
+                <w:i/>
+                <w:iCs/>
+              </w:rPr>
+            </w:pPr>
+            <w:r>
+              <w:rPr>
+                <w:b/>
+                <w:bCs/>
+              </w:rPr>
+              <w:t xml:space="preserve">          Alors, </w:t>
+            </w:r>
+            <w:r>
+              <w:rPr>
+                <w:i/>
+                <w:iCs/>
+              </w:rPr>
+              <w:t xml:space="preserve">une pop-up me demande si je suis sûr de vouloir supprimer l’élément </w:t>
+            </w:r>
+          </w:p>
+          <w:p>
+            <w:pPr>
+              <w:rPr>
+                <w:i/>
+                <w:iCs/>
+              </w:rPr>
+            </w:pPr>
+          </w:p>
+          <w:p>
+            <w:r>
+              <w:rPr>
+                <w:b/>
+                <w:bCs/>
+              </w:rPr>
+              <w:t xml:space="preserve">         </w:t>
+            </w:r>
+            <w:r>
+              <w:rPr>
+                <w:b/>
+                <w:bCs/>
+              </w:rPr>
+              <w:t xml:space="preserve">Étant donné que, </w:t>
+            </w:r>
+            <w:r>
+              <w:rPr>
+                <w:i/>
+                <w:iCs/>
+              </w:rPr>
+              <w:t>je suis sur la fenêtre pop-up de suppression</w:t>
+            </w:r>
+          </w:p>
+          <w:p>
+            <w:pPr>
+              <w:rPr>
+                <w:i/>
+                <w:iCs/>
+              </w:rPr>
+            </w:pPr>
+            <w:r>
+              <w:rPr>
+                <w:b/>
+                <w:bCs/>
+              </w:rPr>
+              <w:t xml:space="preserve">         Lorsque, </w:t>
+            </w:r>
+            <w:r>
+              <w:rPr>
+                <w:i/>
+                <w:iCs/>
+              </w:rPr>
+              <w:t xml:space="preserve">je clique sur le bouton ‘oui’ </w:t>
+            </w:r>
+          </w:p>
+          <w:p>
+            <w:pPr>
+              <w:rPr>
+                <w:i/>
+                <w:iCs/>
+              </w:rPr>
+            </w:pPr>
+            <w:r>
+              <w:rPr>
+                <w:b/>
+                <w:bCs/>
+              </w:rPr>
+              <w:t xml:space="preserve">          Alors, </w:t>
+            </w:r>
+            <w:r>
+              <w:rPr>
+                <w:i/>
+                <w:iCs/>
+              </w:rPr>
+              <w:t xml:space="preserve">l’élément disparait de mon calendrier et de celui de mon élève, et l’affichage de mon tableau de bord se met à jour en conséquence ainsi que </w:t>
+            </w:r>
+            <w:r>
+              <w:rPr>
+                <w:i/>
+                <w:iCs/>
+              </w:rPr>
+              <w:t>celui de l’élève.</w:t>
+            </w:r>
+          </w:p>
+          <w:p/>
+        </w:tc>
+      </w:tr>
+    </w:tbl>
+    <w:p>
+      <w:r>
+        <w:br w:type="page"/>
+      </w:r>
+    </w:p>
+    <w:tbl>
+      <w:tblPr>
+        <w:tblW w:w="10632" w:type="dxa"/>
+        <w:tblCellMar>
+          <w:left w:w="0" w:type="dxa"/>
+          <w:right w:w="0" w:type="dxa"/>
+        </w:tblCellMar>
+        <w:tblLook w:val="04A0" w:firstRow="1" w:lastRow="0" w:firstColumn="1" w:lastColumn="0" w:noHBand="0" w:noVBand="1"/>
+      </w:tblPr>
+      <w:tblGrid>
+        <w:gridCol w:w="3355"/>
+        <w:gridCol w:w="3874"/>
+        <w:gridCol w:w="3403"/>
+      </w:tblGrid>
+      <w:tr>
+        <w:trPr>
+          <w:trHeight w:val="911"/>
+        </w:trPr>
+        <w:tc>
+          <w:tcPr>
+            <w:tcW w:w="10632" w:type="dxa"/>
+            <w:gridSpan w:val="3"/>
+            <w:tcBorders>
+              <w:top w:val="nil"/>
+              <w:left w:val="nil"/>
+              <w:bottom w:val="single" w:sz="24" w:space="0" w:color="1A7F93"/>
+              <w:right w:val="nil"/>
+            </w:tcBorders>
+            <w:shd w:val="clear" w:color="auto" w:fill="FFFFFF"/>
+            <w:tcMar>
+              <w:top w:w="15" w:type="dxa"/>
+              <w:left w:w="83" w:type="dxa"/>
+              <w:bottom w:w="0" w:type="dxa"/>
+              <w:right w:w="83" w:type="dxa"/>
+            </w:tcMar>
+            <w:hideMark/>
+          </w:tcPr>
+          <w:p>
+            <w:r>
+              <w:rPr>
+                <w:b/>
+                <w:bCs/>
+              </w:rPr>
+              <w:lastRenderedPageBreak/>
+              <w:t xml:space="preserve">  </w:t>
+            </w:r>
+            <w:r>
+              <w:rPr>
+                <w:b/>
+                <w:bCs/>
+              </w:rPr>
+              <w:t>User Story</w:t>
+            </w:r>
+            <w:r>
+              <w:rPr>
+                <w:b/>
+                <w:bCs/>
+              </w:rPr>
+              <w:t xml:space="preserve">   </w:t>
+            </w:r>
+            <w:r>
+              <w:rPr>
+                <w:i/>
+                <w:iCs/>
+              </w:rPr>
+              <w:t xml:space="preserve">n° </w:t>
+            </w:r>
+            <w:r>
+              <w:rPr>
+                <w:i/>
+                <w:iCs/>
+              </w:rPr>
+              <w:t>28</w:t>
+            </w:r>
+          </w:p>
+        </w:tc>
+      </w:tr>
+      <w:tr>
+        <w:trPr>
+          <w:trHeight w:val="1266"/>
+        </w:trPr>
+        <w:tc>
+          <w:tcPr>
+            <w:tcW w:w="3355" w:type="dxa"/>
+            <w:tcBorders>
+              <w:top w:val="single" w:sz="24" w:space="0" w:color="1A7F93"/>
+              <w:left w:val="nil"/>
+              <w:bottom w:val="single" w:sz="24" w:space="0" w:color="1A7F93"/>
+              <w:right w:val="single" w:sz="24" w:space="0" w:color="1A7F93"/>
+            </w:tcBorders>
+            <w:shd w:val="clear" w:color="auto" w:fill="FFFFFF"/>
+            <w:tcMar>
+              <w:top w:w="15" w:type="dxa"/>
+              <w:left w:w="83" w:type="dxa"/>
+              <w:bottom w:w="0" w:type="dxa"/>
+              <w:right w:w="83" w:type="dxa"/>
+            </w:tcMar>
+            <w:hideMark/>
+          </w:tcPr>
+          <w:p>
+            <w:pPr>
+              <w:rPr>
+                <w:b/>
+                <w:bCs/>
+              </w:rPr>
+            </w:pPr>
+            <w:r>
+              <w:rPr>
+                <w:b/>
+                <w:bCs/>
+              </w:rPr>
+              <w:t xml:space="preserve">Page de calendrier- </w:t>
+            </w:r>
+          </w:p>
+          <w:p>
+            <w:pPr>
+              <w:rPr>
+                <w:b/>
+                <w:bCs/>
+              </w:rPr>
+            </w:pPr>
+            <w:r>
+              <w:rPr>
+                <w:b/>
+                <w:bCs/>
+              </w:rPr>
+              <w:t xml:space="preserve">Afficher </w:t>
+            </w:r>
+            <w:r>
+              <w:rPr>
+                <w:b/>
+                <w:bCs/>
+              </w:rPr>
+              <w:t xml:space="preserve">les détails </w:t>
+            </w:r>
+            <w:proofErr w:type="gramStart"/>
+            <w:r>
+              <w:rPr>
+                <w:b/>
+                <w:bCs/>
+              </w:rPr>
+              <w:t>d’un éléments</w:t>
+            </w:r>
+            <w:proofErr w:type="gramEnd"/>
+          </w:p>
+          <w:p/>
+        </w:tc>
+        <w:tc>
+          <w:tcPr>
+            <w:tcW w:w="3874" w:type="dxa"/>
+            <w:tcBorders>
+              <w:top w:val="single" w:sz="24" w:space="0" w:color="1A7F93"/>
+              <w:left w:val="single" w:sz="24" w:space="0" w:color="1A7F93"/>
+              <w:bottom w:val="single" w:sz="24" w:space="0" w:color="1A7F93"/>
+              <w:right w:val="single" w:sz="24" w:space="0" w:color="1A7F93"/>
+            </w:tcBorders>
+            <w:shd w:val="clear" w:color="auto" w:fill="FFFFFF"/>
+            <w:tcMar>
+              <w:top w:w="15" w:type="dxa"/>
+              <w:left w:w="83" w:type="dxa"/>
+              <w:bottom w:w="0" w:type="dxa"/>
+              <w:right w:w="83" w:type="dxa"/>
+            </w:tcMar>
+            <w:hideMark/>
+          </w:tcPr>
+          <w:p>
+            <w:r>
+              <w:rPr>
+                <w:b/>
+                <w:bCs/>
+              </w:rPr>
+              <w:t xml:space="preserve">  Priorité</w:t>
+            </w:r>
+          </w:p>
+          <w:p>
+            <w:r>
+              <w:rPr>
+                <w:b/>
+                <w:bCs/>
+                <w:i/>
+                <w:iCs/>
+              </w:rPr>
+              <w:t> </w:t>
+            </w:r>
+          </w:p>
+        </w:tc>
+        <w:tc>
+          <w:tcPr>
+            <w:tcW w:w="3403" w:type="dxa"/>
+            <w:tcBorders>
+              <w:top w:val="single" w:sz="24" w:space="0" w:color="1A7F93"/>
+              <w:left w:val="single" w:sz="24" w:space="0" w:color="1A7F93"/>
+              <w:bottom w:val="single" w:sz="24" w:space="0" w:color="1A7F93"/>
+              <w:right w:val="nil"/>
+            </w:tcBorders>
+            <w:shd w:val="clear" w:color="auto" w:fill="FFFFFF"/>
+            <w:tcMar>
+              <w:top w:w="15" w:type="dxa"/>
+              <w:left w:w="83" w:type="dxa"/>
+              <w:bottom w:w="0" w:type="dxa"/>
+              <w:right w:w="83" w:type="dxa"/>
+            </w:tcMar>
+            <w:hideMark/>
+          </w:tcPr>
+          <w:p>
+            <w:r>
+              <w:rPr>
+                <w:b/>
+                <w:bCs/>
+              </w:rPr>
+              <w:t xml:space="preserve">  Estimation</w:t>
+            </w:r>
+          </w:p>
+        </w:tc>
+      </w:tr>
+      <w:tr>
+        <w:trPr>
+          <w:trHeight w:val="2505"/>
+        </w:trPr>
+        <w:tc>
+          <w:tcPr>
+            <w:tcW w:w="10632" w:type="dxa"/>
+            <w:gridSpan w:val="3"/>
+            <w:tcBorders>
+              <w:top w:val="single" w:sz="24" w:space="0" w:color="1A7F93"/>
+              <w:left w:val="nil"/>
+              <w:bottom w:val="single" w:sz="24" w:space="0" w:color="1A7F93"/>
+              <w:right w:val="nil"/>
+            </w:tcBorders>
+            <w:shd w:val="clear" w:color="auto" w:fill="FFFFFF"/>
+            <w:tcMar>
+              <w:top w:w="15" w:type="dxa"/>
+              <w:left w:w="83" w:type="dxa"/>
+              <w:bottom w:w="0" w:type="dxa"/>
+              <w:right w:w="83" w:type="dxa"/>
+            </w:tcMar>
+            <w:hideMark/>
+          </w:tcPr>
+          <w:p>
+            <w:r>
+              <w:rPr>
+                <w:b/>
+                <w:bCs/>
+              </w:rPr>
+              <w:t> </w:t>
+            </w:r>
+          </w:p>
+          <w:p>
+            <w:r>
+              <w:rPr>
+                <w:b/>
+                <w:bCs/>
+              </w:rPr>
+              <w:t xml:space="preserve">          En tant que, </w:t>
+            </w:r>
+            <w:r>
+              <w:rPr>
+                <w:i/>
+                <w:iCs/>
+              </w:rPr>
+              <w:t>utilisateur</w:t>
+            </w:r>
+          </w:p>
+          <w:p>
+            <w:r>
+              <w:rPr>
+                <w:b/>
+                <w:bCs/>
+              </w:rPr>
+              <w:t xml:space="preserve">          Je souhaite, </w:t>
+            </w:r>
+            <w:r>
+              <w:rPr>
+                <w:i/>
+                <w:iCs/>
+              </w:rPr>
+              <w:t xml:space="preserve">pouvoir afficher les </w:t>
+            </w:r>
+            <w:r>
+              <w:rPr>
+                <w:i/>
+                <w:iCs/>
+              </w:rPr>
+              <w:t>détails d’</w:t>
+            </w:r>
+            <w:r>
+              <w:rPr>
+                <w:i/>
+                <w:iCs/>
+              </w:rPr>
+              <w:t>un élément, peu</w:t>
+            </w:r>
+            <w:r>
+              <w:rPr>
+                <w:i/>
+                <w:iCs/>
+              </w:rPr>
+              <w:t xml:space="preserve"> importe la vue dans laquelle je suis</w:t>
+            </w:r>
+            <w:r>
+              <w:rPr>
+                <w:i/>
+                <w:iCs/>
+              </w:rPr>
+              <w:t xml:space="preserve"> </w:t>
+            </w:r>
+            <w:r>
+              <w:rPr>
+                <w:b/>
+                <w:bCs/>
+              </w:rPr>
+              <w:t> </w:t>
+            </w:r>
+          </w:p>
+          <w:p>
+            <w:r>
+              <w:rPr>
+                <w:b/>
+                <w:bCs/>
+              </w:rPr>
+              <w:t xml:space="preserve">          Afin de, </w:t>
+            </w:r>
+            <w:r>
+              <w:rPr>
+                <w:i/>
+                <w:iCs/>
+              </w:rPr>
+              <w:t>connaitre les horaires, lieux, description de l’évènement</w:t>
+            </w:r>
             <w:bookmarkStart w:id="0" w:name="_GoBack"/>
             <w:bookmarkEnd w:id="0"/>
           </w:p>
-          <w:p>
-            <w:pPr>
-              <w:spacing w:after="0"/>
+        </w:tc>
+      </w:tr>
+      <w:tr>
+        <w:trPr>
+          <w:trHeight w:val="3222"/>
+        </w:trPr>
+        <w:tc>
+          <w:tcPr>
+            <w:tcW w:w="10632" w:type="dxa"/>
+            <w:gridSpan w:val="3"/>
+            <w:tcBorders>
+              <w:top w:val="single" w:sz="24" w:space="0" w:color="1A7F93"/>
+              <w:left w:val="nil"/>
+              <w:bottom w:val="single" w:sz="24" w:space="0" w:color="1A7F93"/>
+              <w:right w:val="nil"/>
+            </w:tcBorders>
+            <w:shd w:val="clear" w:color="auto" w:fill="FFFFFF"/>
+            <w:tcMar>
+              <w:top w:w="15" w:type="dxa"/>
+              <w:left w:w="83" w:type="dxa"/>
+              <w:bottom w:w="0" w:type="dxa"/>
+              <w:right w:w="83" w:type="dxa"/>
+            </w:tcMar>
+            <w:hideMark/>
+          </w:tcPr>
+          <w:p>
+            <w:r>
+              <w:rPr>
+                <w:b/>
+                <w:bCs/>
+              </w:rPr>
+              <w:t xml:space="preserve">  Critères d’acceptation</w:t>
+            </w:r>
+          </w:p>
+          <w:p>
+            <w:r>
+              <w:rPr>
+                <w:b/>
+                <w:bCs/>
+              </w:rPr>
+              <w:t> </w:t>
+            </w:r>
+          </w:p>
+          <w:p>
+            <w:r>
+              <w:rPr>
+                <w:b/>
+                <w:bCs/>
+              </w:rPr>
+              <w:t xml:space="preserve">         Étant donné que, </w:t>
+            </w:r>
+            <w:r>
+              <w:rPr>
+                <w:i/>
+                <w:iCs/>
+              </w:rPr>
+              <w:t>je suis un utilisateur</w:t>
+            </w:r>
+          </w:p>
+          <w:p>
+            <w:r>
+              <w:rPr>
+                <w:b/>
+                <w:bCs/>
+              </w:rPr>
+              <w:t xml:space="preserve">         Lorsque,</w:t>
+            </w:r>
+            <w:r>
+              <w:rPr>
+                <w:i/>
+                <w:iCs/>
+              </w:rPr>
+              <w:t xml:space="preserve"> je clique sur </w:t>
+            </w:r>
+            <w:r>
+              <w:rPr>
+                <w:i/>
+                <w:iCs/>
+              </w:rPr>
+              <w:t>un évènement de calendrier</w:t>
+            </w:r>
+          </w:p>
+          <w:p>
+            <w:pPr>
               <w:rPr>
                 <w:i/>
                 <w:iCs/>
@@ -5014,7 +5255,7 @@
                 <w:i/>
                 <w:iCs/>
               </w:rPr>
-              <w:t>son calendrier s’affiche et je vois ses disponibilités</w:t>
+              <w:t>une fenêtre de détail de l’évènement s’affiche</w:t>
             </w:r>
           </w:p>
           <w:p>
@@ -5038,7 +5279,21 @@
                 <w:i/>
                 <w:iCs/>
               </w:rPr>
-              <w:t xml:space="preserve">je suis sur la page de calendrier de mon élève </w:t>
+              <w:t>je</w:t>
+            </w:r>
+            <w:r>
+              <w:rPr>
+                <w:i/>
+                <w:iCs/>
+              </w:rPr>
+              <w:t xml:space="preserve"> suis sur la fenêtre de détail de l’évènement</w:t>
+            </w:r>
+            <w:r>
+              <w:rPr>
+                <w:i/>
+                <w:iCs/>
+              </w:rPr>
+              <w:t xml:space="preserve"> </w:t>
             </w:r>
           </w:p>
           <w:p>
@@ -5060,36 +5315,10 @@
                 <w:i/>
                 <w:iCs/>
               </w:rPr>
-              <w:t>je clique sur l</w:t>
-            </w:r>
-            <w:r>
-              <w:rPr>
-                <w:i/>
-                <w:iCs/>
-              </w:rPr>
-              <w:t xml:space="preserve">’évènement que je veux supprimer (je ne peux supprimer que les éléments que je lui ai </w:t>
-            </w:r>
-            <w:proofErr w:type="gramStart"/>
-            <w:r>
-              <w:rPr>
-                <w:i/>
-                <w:iCs/>
-              </w:rPr>
-              <w:t>créé</w:t>
-            </w:r>
-            <w:proofErr w:type="gramEnd"/>
-            <w:r>
-              <w:rPr>
-                <w:i/>
-                <w:iCs/>
-              </w:rPr>
-              <w:t>)</w:t>
-            </w:r>
-          </w:p>
-          <w:p>
-            <w:pPr>
-              <w:spacing w:after="0"/>
-            </w:pPr>
+              <w:t>je modifie des éléments et que je clique sur enregistrer</w:t>
+            </w:r>
+          </w:p>
+          <w:p>
             <w:r>
               <w:rPr>
                 <w:b/>
@@ -5102,7 +5331,7 @@
                 <w:i/>
                 <w:iCs/>
               </w:rPr>
-              <w:t>si c’est un élément que j’ai créé pour mon élève, je peux le supprimer en cliquant sur ‘x’.</w:t>
+              <w:t>les éléments modifiés s’enregistrent et je reviens sur la vue précédente, mon tableau de bord se met à jour en conséquence</w:t>
             </w:r>
           </w:p>
           <w:p>
@@ -5126,16 +5355,10 @@
                 <w:i/>
                 <w:iCs/>
               </w:rPr>
-              <w:t>je suis sur la fenêtre de mon élément à supprimer</w:t>
-            </w:r>
-          </w:p>
-          <w:p>
-            <w:pPr>
-              <w:rPr>
-                <w:i/>
-                <w:iCs/>
-              </w:rPr>
-            </w:pPr>
+              <w:t>je suis sur la fenêtre de détail de l’évènement</w:t>
+            </w:r>
+          </w:p>
+          <w:p>
             <w:r>
               <w:rPr>
                 <w:b/>
@@ -5148,164 +5371,39 @@
                 <w:i/>
                 <w:iCs/>
               </w:rPr>
-              <w:t xml:space="preserve">je clique sur la ‘x’ </w:t>
-            </w:r>
-          </w:p>
-          <w:p>
-            <w:pPr>
-              <w:spacing w:after="0"/>
-              <w:rPr>
-                <w:i/>
-                <w:iCs/>
-              </w:rPr>
-            </w:pPr>
-            <w:r>
-              <w:rPr>
-                <w:b/>
-                <w:bCs/>
-              </w:rPr>
-              <w:t xml:space="preserve">          Alors, </w:t>
-            </w:r>
-            <w:r>
-              <w:rPr>
-                <w:i/>
-                <w:iCs/>
-              </w:rPr>
-              <w:t xml:space="preserve">une </w:t>
-            </w:r>
-            <w:r>
-              <w:rPr>
-                <w:i/>
-                <w:iCs/>
-              </w:rPr>
-              <w:t>pop-up</w:t>
-            </w:r>
-            <w:r>
-              <w:rPr>
-                <w:i/>
-                <w:iCs/>
-              </w:rPr>
-              <w:t xml:space="preserve"> me demande si je suis sûr de vouloir supprimer l’élément </w:t>
-            </w:r>
-          </w:p>
-          <w:p>
-            <w:pPr>
-              <w:rPr>
-                <w:i/>
-                <w:iCs/>
-              </w:rPr>
-            </w:pPr>
-          </w:p>
-          <w:p>
-            <w:r>
-              <w:rPr>
-                <w:b/>
-                <w:bCs/>
-              </w:rPr>
-              <w:t xml:space="preserve">         </w:t>
-            </w:r>
-            <w:r>
-              <w:rPr>
-                <w:b/>
-                <w:bCs/>
-              </w:rPr>
-              <w:t xml:space="preserve">Étant donné que, </w:t>
-            </w:r>
-            <w:r>
-              <w:rPr>
-                <w:i/>
-                <w:iCs/>
-              </w:rPr>
-              <w:t>je suis sur la fenêtre pop-up de suppression</w:t>
-            </w:r>
-          </w:p>
-          <w:p>
-            <w:pPr>
-              <w:rPr>
-                <w:i/>
-                <w:iCs/>
-              </w:rPr>
-            </w:pPr>
-            <w:r>
-              <w:rPr>
-                <w:b/>
-                <w:bCs/>
-              </w:rPr>
-              <w:t xml:space="preserve">         Lorsque, </w:t>
-            </w:r>
-            <w:r>
-              <w:rPr>
-                <w:i/>
-                <w:iCs/>
-              </w:rPr>
-              <w:t xml:space="preserve">je clique sur le bouton ‘oui’ </w:t>
-            </w:r>
-          </w:p>
-          <w:p>
-            <w:pPr>
-              <w:rPr>
-                <w:i/>
-                <w:iCs/>
-              </w:rPr>
-            </w:pPr>
-            <w:r>
-              <w:rPr>
-                <w:b/>
-                <w:bCs/>
-              </w:rPr>
-              <w:t xml:space="preserve">          Alors, </w:t>
-            </w:r>
-            <w:r>
-              <w:rPr>
-                <w:i/>
-                <w:iCs/>
-              </w:rPr>
-              <w:t>l’élément disparait de mon calendrier</w:t>
-            </w:r>
-            <w:r>
-              <w:rPr>
-                <w:i/>
-                <w:iCs/>
-              </w:rPr>
-              <w:t xml:space="preserve"> et de celui de mon élève</w:t>
-            </w:r>
-            <w:r>
-              <w:rPr>
-                <w:i/>
-                <w:iCs/>
-              </w:rPr>
-              <w:t>, et l</w:t>
-            </w:r>
-            <w:r>
-              <w:rPr>
-                <w:i/>
-                <w:iCs/>
-              </w:rPr>
-              <w:t>’affichage de mon tableau</w:t>
-            </w:r>
-            <w:r>
-              <w:rPr>
-                <w:i/>
-                <w:iCs/>
-              </w:rPr>
-              <w:t xml:space="preserve"> de bord se met à jour en conséquence</w:t>
-            </w:r>
-            <w:r>
-              <w:rPr>
-                <w:i/>
-                <w:iCs/>
-              </w:rPr>
-              <w:t xml:space="preserve"> ainsi que </w:t>
-            </w:r>
-            <w:r>
-              <w:rPr>
-                <w:i/>
-                <w:iCs/>
-              </w:rPr>
-              <w:t>celui de l’élève.</w:t>
-            </w:r>
-          </w:p>
-          <w:p/>
+              <w:t>je clique sur</w:t>
+            </w:r>
+            <w:r>
+              <w:rPr>
+                <w:i/>
+                <w:iCs/>
+              </w:rPr>
+              <w:t xml:space="preserve"> supprimer l’élément</w:t>
+            </w:r>
+          </w:p>
+          <w:p>
+            <w:r>
+              <w:rPr>
+                <w:b/>
+                <w:bCs/>
+              </w:rPr>
+              <w:t xml:space="preserve">          Alors,</w:t>
+            </w:r>
+            <w:r>
+              <w:rPr>
+                <w:i/>
+                <w:iCs/>
+              </w:rPr>
+              <w:t xml:space="preserve"> </w:t>
+            </w:r>
+            <w:r>
+              <w:rPr>
+                <w:i/>
+                <w:iCs/>
+              </w:rPr>
+              <w:t>l’élément disparait de mon calendrier, et l’affichage du tableau de bord se met à jour en conséquence.</w:t>
+            </w:r>
+          </w:p>
         </w:tc>
       </w:tr>
     </w:tbl>
@@ -6044,7 +6142,7 @@
 </file>
 
 <file path=customXml/itemProps1.xml><?xml version="1.0" encoding="utf-8"?>
-<ds:datastoreItem xmlns:ds="http://schemas.openxmlformats.org/officeDocument/2006/customXml" ds:itemID="{8AFE75FE-E4AF-4452-8E4C-744D1E8C23A2}">
+<ds:datastoreItem xmlns:ds="http://schemas.openxmlformats.org/officeDocument/2006/customXml" ds:itemID="{F48254EE-E65B-4C04-8D15-C2637FABBD38}">
   <ds:schemaRefs>
     <ds:schemaRef ds:uri="http://schemas.openxmlformats.org/officeDocument/2006/bibliography"/>
   </ds:schemaRefs>

</xml_diff>

<commit_message>
mise à jour user stories calendrier (erreur de numérotage des user stories)
</commit_message>
<xml_diff>
--- a/page_de_calendrier/PageDeCalendrierUserStories.docx
+++ b/page_de_calendrier/PageDeCalendrierUserStories.docx
@@ -3579,7 +3579,7 @@
                 <w:i/>
                 <w:iCs/>
               </w:rPr>
-              <w:t>26</w:t>
+              <w:t>27</w:t>
             </w:r>
           </w:p>
         </w:tc>
@@ -4183,7 +4183,7 @@
                 <w:i/>
                 <w:iCs/>
               </w:rPr>
-              <w:t>27</w:t>
+              <w:t>28</w:t>
             </w:r>
           </w:p>
         </w:tc>
@@ -4894,8 +4894,10 @@
                 <w:i/>
                 <w:iCs/>
               </w:rPr>
-              <w:t>28</w:t>
-            </w:r>
+              <w:t>29</w:t>
+            </w:r>
+            <w:bookmarkStart w:id="0" w:name="_GoBack"/>
+            <w:bookmarkEnd w:id="0"/>
           </w:p>
         </w:tc>
       </w:tr>
@@ -4948,14 +4950,7 @@
                 <w:b/>
                 <w:bCs/>
               </w:rPr>
-              <w:t xml:space="preserve">Afficher </w:t>
-            </w:r>
-            <w:r>
-              <w:rPr>
-                <w:b/>
-                <w:bCs/>
-              </w:rPr>
-              <w:t xml:space="preserve">les détails </w:t>
+              <w:t xml:space="preserve">Afficher les détails </w:t>
             </w:r>
             <w:proofErr w:type="gramStart"/>
             <w:r>
@@ -5098,14 +5093,7 @@
                 <w:i/>
                 <w:iCs/>
               </w:rPr>
-              <w:t xml:space="preserve">pouvoir afficher les </w:t>
-            </w:r>
-            <w:r>
-              <w:rPr>
-                <w:i/>
-                <w:iCs/>
-              </w:rPr>
-              <w:t>détails d’</w:t>
+              <w:t>pouvoir afficher les détails d’</w:t>
             </w:r>
             <w:r>
               <w:rPr>
@@ -5119,14 +5107,7 @@
                 <w:i/>
                 <w:iCs/>
               </w:rPr>
-              <w:t xml:space="preserve"> importe la vue dans laquelle je suis</w:t>
-            </w:r>
-            <w:r>
-              <w:rPr>
-                <w:i/>
-                <w:iCs/>
-              </w:rPr>
-              <w:t xml:space="preserve"> </w:t>
+              <w:t xml:space="preserve"> importe la vue dans laquelle je suis </w:t>
             </w:r>
             <w:r>
               <w:rPr>
@@ -5151,8 +5132,6 @@
               </w:rPr>
               <w:t>connaitre les horaires, lieux, description de l’évènement</w:t>
             </w:r>
-            <w:bookmarkStart w:id="0" w:name="_GoBack"/>
-            <w:bookmarkEnd w:id="0"/>
           </w:p>
         </w:tc>
       </w:tr>
@@ -5226,14 +5205,7 @@
                 <w:i/>
                 <w:iCs/>
               </w:rPr>
-              <w:t xml:space="preserve"> je clique sur </w:t>
-            </w:r>
-            <w:r>
-              <w:rPr>
-                <w:i/>
-                <w:iCs/>
-              </w:rPr>
-              <w:t>un évènement de calendrier</w:t>
+              <w:t xml:space="preserve"> je clique sur un évènement de calendrier</w:t>
             </w:r>
           </w:p>
           <w:p>
@@ -5279,21 +5251,7 @@
                 <w:i/>
                 <w:iCs/>
               </w:rPr>
-              <w:t>je</w:t>
-            </w:r>
-            <w:r>
-              <w:rPr>
-                <w:i/>
-                <w:iCs/>
-              </w:rPr>
-              <w:t xml:space="preserve"> suis sur la fenêtre de détail de l’évènement</w:t>
-            </w:r>
-            <w:r>
-              <w:rPr>
-                <w:i/>
-                <w:iCs/>
-              </w:rPr>
-              <w:t xml:space="preserve"> </w:t>
+              <w:t xml:space="preserve">je suis sur la fenêtre de détail de l’évènement </w:t>
             </w:r>
           </w:p>
           <w:p>
@@ -5371,14 +5329,7 @@
                 <w:i/>
                 <w:iCs/>
               </w:rPr>
-              <w:t>je clique sur</w:t>
-            </w:r>
-            <w:r>
-              <w:rPr>
-                <w:i/>
-                <w:iCs/>
-              </w:rPr>
-              <w:t xml:space="preserve"> supprimer l’élément</w:t>
+              <w:t>je clique sur supprimer l’élément</w:t>
             </w:r>
           </w:p>
           <w:p>
@@ -5394,14 +5345,7 @@
                 <w:i/>
                 <w:iCs/>
               </w:rPr>
-              <w:t xml:space="preserve"> </w:t>
-            </w:r>
-            <w:r>
-              <w:rPr>
-                <w:i/>
-                <w:iCs/>
-              </w:rPr>
-              <w:t>l’élément disparait de mon calendrier, et l’affichage du tableau de bord se met à jour en conséquence.</w:t>
+              <w:t xml:space="preserve"> l’élément disparait de mon calendrier, et l’affichage du tableau de bord se met à jour en conséquence.</w:t>
             </w:r>
           </w:p>
         </w:tc>
@@ -6142,7 +6086,7 @@
 </file>
 
 <file path=customXml/itemProps1.xml><?xml version="1.0" encoding="utf-8"?>
-<ds:datastoreItem xmlns:ds="http://schemas.openxmlformats.org/officeDocument/2006/customXml" ds:itemID="{F48254EE-E65B-4C04-8D15-C2637FABBD38}">
+<ds:datastoreItem xmlns:ds="http://schemas.openxmlformats.org/officeDocument/2006/customXml" ds:itemID="{4E26A8C9-93AC-4C05-B2CA-94C5B3409F21}">
   <ds:schemaRefs>
     <ds:schemaRef ds:uri="http://schemas.openxmlformats.org/officeDocument/2006/bibliography"/>
   </ds:schemaRefs>

</xml_diff>

<commit_message>
Modification des wireframes calendrier (choix du calendrier en fonction des calendriers en cours)
</commit_message>
<xml_diff>
--- a/page_de_calendrier/PageDeCalendrierUserStories.docx
+++ b/page_de_calendrier/PageDeCalendrierUserStories.docx
@@ -40,6 +40,8 @@
             <w:hideMark/>
           </w:tcPr>
           <w:p>
+            <w:bookmarkStart w:id="0" w:name="_GoBack"/>
+            <w:bookmarkEnd w:id="0"/>
             <w:r>
               <w:rPr>
                 <w:b/>
@@ -836,15 +838,13 @@
               </w:rPr>
               <w:t xml:space="preserve">          Afin de, </w:t>
             </w:r>
-            <w:proofErr w:type="spellStart"/>
-            <w:r>
-              <w:rPr>
-                <w:i/>
-                <w:iCs/>
-              </w:rPr>
-              <w:t>plannifier</w:t>
-            </w:r>
-            <w:proofErr w:type="spellEnd"/>
+            <w:r>
+              <w:rPr>
+                <w:i/>
+                <w:iCs/>
+              </w:rPr>
+              <w:t>planifier</w:t>
+            </w:r>
             <w:r>
               <w:rPr>
                 <w:i/>
@@ -4626,15 +4626,13 @@
               </w:rPr>
               <w:t xml:space="preserve">’évènement que je veux supprimer (je ne peux supprimer que les éléments que je lui ai </w:t>
             </w:r>
-            <w:proofErr w:type="gramStart"/>
-            <w:r>
-              <w:rPr>
-                <w:i/>
-                <w:iCs/>
-              </w:rPr>
-              <w:t>créé</w:t>
-            </w:r>
-            <w:proofErr w:type="gramEnd"/>
+            <w:r>
+              <w:rPr>
+                <w:i/>
+                <w:iCs/>
+              </w:rPr>
+              <w:t>créés</w:t>
+            </w:r>
             <w:r>
               <w:rPr>
                 <w:i/>
@@ -4896,8 +4894,6 @@
               </w:rPr>
               <w:t>29</w:t>
             </w:r>
-            <w:bookmarkStart w:id="0" w:name="_GoBack"/>
-            <w:bookmarkEnd w:id="0"/>
           </w:p>
         </w:tc>
       </w:tr>
@@ -4952,15 +4948,13 @@
               </w:rPr>
               <w:t xml:space="preserve">Afficher les détails </w:t>
             </w:r>
-            <w:proofErr w:type="gramStart"/>
-            <w:r>
-              <w:rPr>
-                <w:b/>
-                <w:bCs/>
-              </w:rPr>
-              <w:t>d’un éléments</w:t>
-            </w:r>
-            <w:proofErr w:type="gramEnd"/>
+            <w:r>
+              <w:rPr>
+                <w:b/>
+                <w:bCs/>
+              </w:rPr>
+              <w:t>d’un élément</w:t>
+            </w:r>
           </w:p>
           <w:p/>
         </w:tc>
@@ -6086,7 +6080,7 @@
 </file>
 
 <file path=customXml/itemProps1.xml><?xml version="1.0" encoding="utf-8"?>
-<ds:datastoreItem xmlns:ds="http://schemas.openxmlformats.org/officeDocument/2006/customXml" ds:itemID="{4E26A8C9-93AC-4C05-B2CA-94C5B3409F21}">
+<ds:datastoreItem xmlns:ds="http://schemas.openxmlformats.org/officeDocument/2006/customXml" ds:itemID="{AA4C9092-B298-4F06-B0BD-0DBE49DFAD36}">
   <ds:schemaRefs>
     <ds:schemaRef ds:uri="http://schemas.openxmlformats.org/officeDocument/2006/bibliography"/>
   </ds:schemaRefs>

</xml_diff>